<commit_message>
lab3_ matlab files added
</commit_message>
<xml_diff>
--- a/Lab3/lab3_c.docx
+++ b/Lab3/lab3_c.docx
@@ -147,7 +147,115 @@
           <w:sz w:val="28"/>
           <w:szCs w:val="28"/>
         </w:rPr>
-        <w:t>Реалізувати обчислювальний алгоритм для функції xor(x1, x2) через функції or(x1, x2) і and(x1, x2) в програмному середовищі (С++, Python, та ін.). Для реалізації обчислювальних алгоритмів рекомендується використання онлайн середовищ тестування (наприклад repl.it, trinket, і.т.д.).</w:t>
+        <w:t xml:space="preserve">Реалізувати обчислювальний алгоритм для функції </w:t>
+      </w:r>
+      <w:proofErr w:type="spellStart"/>
+      <w:r>
+        <w:rPr>
+          <w:rFonts w:ascii="Times New Roman" w:hAnsi="Times New Roman" w:cs="Times New Roman"/>
+          <w:sz w:val="28"/>
+          <w:szCs w:val="28"/>
+        </w:rPr>
+        <w:t>xor</w:t>
+      </w:r>
+      <w:proofErr w:type="spellEnd"/>
+      <w:r>
+        <w:rPr>
+          <w:rFonts w:ascii="Times New Roman" w:hAnsi="Times New Roman" w:cs="Times New Roman"/>
+          <w:sz w:val="28"/>
+          <w:szCs w:val="28"/>
+        </w:rPr>
+        <w:t xml:space="preserve">(x1, x2) через функції </w:t>
+      </w:r>
+      <w:proofErr w:type="spellStart"/>
+      <w:r>
+        <w:rPr>
+          <w:rFonts w:ascii="Times New Roman" w:hAnsi="Times New Roman" w:cs="Times New Roman"/>
+          <w:sz w:val="28"/>
+          <w:szCs w:val="28"/>
+        </w:rPr>
+        <w:t>or</w:t>
+      </w:r>
+      <w:proofErr w:type="spellEnd"/>
+      <w:r>
+        <w:rPr>
+          <w:rFonts w:ascii="Times New Roman" w:hAnsi="Times New Roman" w:cs="Times New Roman"/>
+          <w:sz w:val="28"/>
+          <w:szCs w:val="28"/>
+        </w:rPr>
+        <w:t xml:space="preserve">(x1, x2) і </w:t>
+      </w:r>
+      <w:proofErr w:type="spellStart"/>
+      <w:r>
+        <w:rPr>
+          <w:rFonts w:ascii="Times New Roman" w:hAnsi="Times New Roman" w:cs="Times New Roman"/>
+          <w:sz w:val="28"/>
+          <w:szCs w:val="28"/>
+        </w:rPr>
+        <w:t>and</w:t>
+      </w:r>
+      <w:proofErr w:type="spellEnd"/>
+      <w:r>
+        <w:rPr>
+          <w:rFonts w:ascii="Times New Roman" w:hAnsi="Times New Roman" w:cs="Times New Roman"/>
+          <w:sz w:val="28"/>
+          <w:szCs w:val="28"/>
+        </w:rPr>
+        <w:t xml:space="preserve">(x1, x2) в програмному середовищі (С++, </w:t>
+      </w:r>
+      <w:proofErr w:type="spellStart"/>
+      <w:r>
+        <w:rPr>
+          <w:rFonts w:ascii="Times New Roman" w:hAnsi="Times New Roman" w:cs="Times New Roman"/>
+          <w:sz w:val="28"/>
+          <w:szCs w:val="28"/>
+        </w:rPr>
+        <w:t>Python</w:t>
+      </w:r>
+      <w:proofErr w:type="spellEnd"/>
+      <w:r>
+        <w:rPr>
+          <w:rFonts w:ascii="Times New Roman" w:hAnsi="Times New Roman" w:cs="Times New Roman"/>
+          <w:sz w:val="28"/>
+          <w:szCs w:val="28"/>
+        </w:rPr>
+        <w:t xml:space="preserve">, та ін.). Для реалізації обчислювальних алгоритмів рекомендується використання онлайн середовищ тестування (наприклад repl.it, </w:t>
+      </w:r>
+      <w:proofErr w:type="spellStart"/>
+      <w:r>
+        <w:rPr>
+          <w:rFonts w:ascii="Times New Roman" w:hAnsi="Times New Roman" w:cs="Times New Roman"/>
+          <w:sz w:val="28"/>
+          <w:szCs w:val="28"/>
+        </w:rPr>
+        <w:t>trinket</w:t>
+      </w:r>
+      <w:proofErr w:type="spellEnd"/>
+      <w:r>
+        <w:rPr>
+          <w:rFonts w:ascii="Times New Roman" w:hAnsi="Times New Roman" w:cs="Times New Roman"/>
+          <w:sz w:val="28"/>
+          <w:szCs w:val="28"/>
+        </w:rPr>
+        <w:t xml:space="preserve">, </w:t>
+      </w:r>
+      <w:proofErr w:type="spellStart"/>
+      <w:r>
+        <w:rPr>
+          <w:rFonts w:ascii="Times New Roman" w:hAnsi="Times New Roman" w:cs="Times New Roman"/>
+          <w:sz w:val="28"/>
+          <w:szCs w:val="28"/>
+        </w:rPr>
+        <w:t>і.т.д</w:t>
+      </w:r>
+      <w:proofErr w:type="spellEnd"/>
+      <w:r>
+        <w:rPr>
+          <w:rFonts w:ascii="Times New Roman" w:hAnsi="Times New Roman" w:cs="Times New Roman"/>
+          <w:sz w:val="28"/>
+          <w:szCs w:val="28"/>
+        </w:rPr>
+        <w:t>.).</w:t>
       </w:r>
     </w:p>
     <w:p>
@@ -163,6 +271,7 @@
       <w:r>
         <w:rPr>
           <w:rFonts w:ascii="Times New Roman" w:hAnsi="Times New Roman" w:cs="Times New Roman"/>
+          <w:noProof/>
           <w:sz w:val="28"/>
           <w:szCs w:val="28"/>
         </w:rPr>
@@ -211,7 +320,6 @@
           <w:rFonts w:ascii="Times New Roman" w:hAnsi="Times New Roman" w:cs="Times New Roman"/>
           <w:sz w:val="28"/>
           <w:szCs w:val="28"/>
-          <w:lang w:val="en-US"/>
         </w:rPr>
       </w:pPr>
       <w:r>
@@ -257,7 +365,79 @@
           <w:sz w:val="28"/>
           <w:szCs w:val="28"/>
         </w:rPr>
-        <w:t xml:space="preserve"> Зобразити двохслойний персептрон для функції xor(x1, x2) та скласти відповідне рівняння розділяючої прямої, використовуючи теоретичний матеріал даної лабораторної роботи</w:t>
+        <w:t xml:space="preserve"> Зобразити </w:t>
+      </w:r>
+      <w:proofErr w:type="spellStart"/>
+      <w:r>
+        <w:rPr>
+          <w:rFonts w:ascii="Times New Roman" w:hAnsi="Times New Roman" w:cs="Times New Roman"/>
+          <w:sz w:val="28"/>
+          <w:szCs w:val="28"/>
+        </w:rPr>
+        <w:t>двохслойний</w:t>
+      </w:r>
+      <w:proofErr w:type="spellEnd"/>
+      <w:r>
+        <w:rPr>
+          <w:rFonts w:ascii="Times New Roman" w:hAnsi="Times New Roman" w:cs="Times New Roman"/>
+          <w:sz w:val="28"/>
+          <w:szCs w:val="28"/>
+        </w:rPr>
+        <w:t xml:space="preserve"> </w:t>
+      </w:r>
+      <w:proofErr w:type="spellStart"/>
+      <w:r>
+        <w:rPr>
+          <w:rFonts w:ascii="Times New Roman" w:hAnsi="Times New Roman" w:cs="Times New Roman"/>
+          <w:sz w:val="28"/>
+          <w:szCs w:val="28"/>
+        </w:rPr>
+        <w:t>персептрон</w:t>
+      </w:r>
+      <w:proofErr w:type="spellEnd"/>
+      <w:r>
+        <w:rPr>
+          <w:rFonts w:ascii="Times New Roman" w:hAnsi="Times New Roman" w:cs="Times New Roman"/>
+          <w:sz w:val="28"/>
+          <w:szCs w:val="28"/>
+        </w:rPr>
+        <w:t xml:space="preserve"> для функції </w:t>
+      </w:r>
+      <w:proofErr w:type="spellStart"/>
+      <w:r>
+        <w:rPr>
+          <w:rFonts w:ascii="Times New Roman" w:hAnsi="Times New Roman" w:cs="Times New Roman"/>
+          <w:sz w:val="28"/>
+          <w:szCs w:val="28"/>
+        </w:rPr>
+        <w:t>xor</w:t>
+      </w:r>
+      <w:proofErr w:type="spellEnd"/>
+      <w:r>
+        <w:rPr>
+          <w:rFonts w:ascii="Times New Roman" w:hAnsi="Times New Roman" w:cs="Times New Roman"/>
+          <w:sz w:val="28"/>
+          <w:szCs w:val="28"/>
+        </w:rPr>
+        <w:t xml:space="preserve">(x1, x2) та скласти відповідне рівняння </w:t>
+      </w:r>
+      <w:proofErr w:type="spellStart"/>
+      <w:r>
+        <w:rPr>
+          <w:rFonts w:ascii="Times New Roman" w:hAnsi="Times New Roman" w:cs="Times New Roman"/>
+          <w:sz w:val="28"/>
+          <w:szCs w:val="28"/>
+        </w:rPr>
+        <w:t>розділяючої</w:t>
+      </w:r>
+      <w:proofErr w:type="spellEnd"/>
+      <w:r>
+        <w:rPr>
+          <w:rFonts w:ascii="Times New Roman" w:hAnsi="Times New Roman" w:cs="Times New Roman"/>
+          <w:sz w:val="28"/>
+          <w:szCs w:val="28"/>
+        </w:rPr>
+        <w:t xml:space="preserve"> прямої, використовуючи теоретичний матеріал даної лабораторної роботи</w:t>
       </w:r>
     </w:p>
     <w:p>
@@ -275,6 +455,7 @@
           <w:rFonts w:ascii="Times New Roman" w:hAnsi="Times New Roman" w:cs="Times New Roman"/>
           <w:b/>
           <w:bCs/>
+          <w:noProof/>
           <w:sz w:val="28"/>
           <w:szCs w:val="28"/>
         </w:rPr>
@@ -333,7 +514,25 @@
           <w:sz w:val="28"/>
           <w:szCs w:val="28"/>
         </w:rPr>
-        <w:t xml:space="preserve">Рис 2. Двошаровий перцептрон для  </w:t>
+        <w:t xml:space="preserve">Рис 2. Двошаровий </w:t>
+      </w:r>
+      <w:proofErr w:type="spellStart"/>
+      <w:r>
+        <w:rPr>
+          <w:rFonts w:ascii="Times New Roman" w:hAnsi="Times New Roman" w:cs="Times New Roman"/>
+          <w:sz w:val="28"/>
+          <w:szCs w:val="28"/>
+        </w:rPr>
+        <w:t>перцептрон</w:t>
+      </w:r>
+      <w:proofErr w:type="spellEnd"/>
+      <w:r>
+        <w:rPr>
+          <w:rFonts w:ascii="Times New Roman" w:hAnsi="Times New Roman" w:cs="Times New Roman"/>
+          <w:sz w:val="28"/>
+          <w:szCs w:val="28"/>
+        </w:rPr>
+        <w:t xml:space="preserve"> для  </w:t>
       </w:r>
       <w:r>
         <w:rPr>
@@ -363,6 +562,7 @@
           <w:rFonts w:ascii="Times New Roman" w:hAnsi="Times New Roman" w:cs="Times New Roman"/>
           <w:b/>
           <w:bCs/>
+          <w:noProof/>
           <w:sz w:val="28"/>
           <w:szCs w:val="28"/>
           <w:lang w:val="en-US"/>
@@ -421,7 +621,25 @@
           <w:sz w:val="28"/>
           <w:szCs w:val="28"/>
         </w:rPr>
-        <w:t xml:space="preserve">Рис 3. Розділяюча пряма для функції </w:t>
+        <w:t xml:space="preserve">Рис 3. </w:t>
+      </w:r>
+      <w:proofErr w:type="spellStart"/>
+      <w:r>
+        <w:rPr>
+          <w:rFonts w:ascii="Times New Roman" w:hAnsi="Times New Roman" w:cs="Times New Roman"/>
+          <w:sz w:val="28"/>
+          <w:szCs w:val="28"/>
+        </w:rPr>
+        <w:t>Розділяюча</w:t>
+      </w:r>
+      <w:proofErr w:type="spellEnd"/>
+      <w:r>
+        <w:rPr>
+          <w:rFonts w:ascii="Times New Roman" w:hAnsi="Times New Roman" w:cs="Times New Roman"/>
+          <w:sz w:val="28"/>
+          <w:szCs w:val="28"/>
+        </w:rPr>
+        <w:t xml:space="preserve"> пряма для функції </w:t>
       </w:r>
       <w:r>
         <w:rPr>
@@ -527,6 +745,7 @@
         </w:rPr>
         <w:t xml:space="preserve"> </w:t>
       </w:r>
+      <w:proofErr w:type="spellStart"/>
       <w:r>
         <w:rPr>
           <w:rFonts w:ascii="Times New Roman" w:hAnsi="Times New Roman" w:cs="Times New Roman"/>
@@ -536,6 +755,7 @@
         </w:rPr>
         <w:t>Matlab</w:t>
       </w:r>
+      <w:proofErr w:type="spellEnd"/>
       <w:r>
         <w:rPr>
           <w:rFonts w:ascii="Times New Roman" w:hAnsi="Times New Roman" w:cs="Times New Roman"/>
@@ -575,6 +795,7 @@
       <w:r>
         <w:rPr>
           <w:rFonts w:ascii="Times New Roman" w:hAnsi="Times New Roman" w:cs="Times New Roman"/>
+          <w:noProof/>
           <w:sz w:val="28"/>
           <w:szCs w:val="28"/>
         </w:rPr>
@@ -638,7 +859,6 @@
           <w:rFonts w:ascii="Times New Roman" w:hAnsi="Times New Roman" w:cs="Times New Roman"/>
           <w:sz w:val="28"/>
           <w:szCs w:val="28"/>
-          <w:lang w:val="en-US"/>
         </w:rPr>
         <w:t>4</w:t>
       </w:r>
@@ -666,15 +886,25 @@
           <w:sz w:val="28"/>
           <w:szCs w:val="28"/>
         </w:rPr>
-        <w:t xml:space="preserve">Крок 12. </w:t>
-      </w:r>
-      <w:r>
-        <w:rPr>
-          <w:rFonts w:ascii="Times New Roman" w:hAnsi="Times New Roman" w:cs="Times New Roman"/>
-          <w:sz w:val="28"/>
-          <w:szCs w:val="28"/>
-        </w:rPr>
-        <w:t>За аналогією з кроком 10 задамо наступні найменування термів змінної x2: L (Низький), LA (Нижче середнього), A (Середній), HA (Вище середнього), H (Високий).</w:t>
+        <w:t xml:space="preserve">Крок 12. За аналогією з кроком 10 </w:t>
+      </w:r>
+      <w:proofErr w:type="spellStart"/>
+      <w:r>
+        <w:rPr>
+          <w:rFonts w:ascii="Times New Roman" w:hAnsi="Times New Roman" w:cs="Times New Roman"/>
+          <w:sz w:val="28"/>
+          <w:szCs w:val="28"/>
+        </w:rPr>
+        <w:t>задамо</w:t>
+      </w:r>
+      <w:proofErr w:type="spellEnd"/>
+      <w:r>
+        <w:rPr>
+          <w:rFonts w:ascii="Times New Roman" w:hAnsi="Times New Roman" w:cs="Times New Roman"/>
+          <w:sz w:val="28"/>
+          <w:szCs w:val="28"/>
+        </w:rPr>
+        <w:t xml:space="preserve"> наступні найменування термів змінної x2: L (Низький), LA (Нижче середнього), A (Середній), HA (Вище середнього), H (Високий).</w:t>
       </w:r>
     </w:p>
     <w:p>
@@ -794,6 +1024,7 @@
         </w:rPr>
         <w:t xml:space="preserve">. З </w:t>
       </w:r>
+      <w:proofErr w:type="spellStart"/>
       <w:r>
         <w:rPr>
           <w:rFonts w:ascii="Times New Roman" w:hAnsi="Times New Roman" w:cs="Times New Roman"/>
@@ -805,6 +1036,7 @@
         </w:rPr>
         <w:t>gaussmf</w:t>
       </w:r>
+      <w:proofErr w:type="spellEnd"/>
       <w:r>
         <w:rPr>
           <w:rFonts w:ascii="Times New Roman" w:hAnsi="Times New Roman" w:cs="Times New Roman"/>
@@ -865,6 +1097,7 @@
           <w:rFonts w:ascii="Times New Roman" w:hAnsi="Times New Roman" w:cs="Times New Roman"/>
           <w:b/>
           <w:bCs/>
+          <w:noProof/>
           <w:sz w:val="28"/>
           <w:szCs w:val="28"/>
           <w:lang w:val="ru-RU"/>
@@ -930,7 +1163,7 @@
           <w:rFonts w:ascii="Times New Roman" w:hAnsi="Times New Roman" w:cs="Times New Roman"/>
           <w:sz w:val="28"/>
           <w:szCs w:val="28"/>
-          <w:lang w:val="en-US"/>
+          <w:lang w:val="ru-RU"/>
         </w:rPr>
         <w:t>5</w:t>
       </w:r>
@@ -941,7 +1174,17 @@
           <w:szCs w:val="28"/>
           <w:lang w:val="ru-RU"/>
         </w:rPr>
-        <w:t>. Гра</w:t>
+        <w:t xml:space="preserve">. </w:t>
+      </w:r>
+      <w:proofErr w:type="spellStart"/>
+      <w:r>
+        <w:rPr>
+          <w:rFonts w:ascii="Times New Roman" w:hAnsi="Times New Roman" w:cs="Times New Roman"/>
+          <w:sz w:val="28"/>
+          <w:szCs w:val="28"/>
+          <w:lang w:val="ru-RU"/>
+        </w:rPr>
+        <w:t>Гра</w:t>
       </w:r>
       <w:r>
         <w:rPr>
@@ -951,6 +1194,7 @@
         </w:rPr>
         <w:t>фік</w:t>
       </w:r>
+      <w:proofErr w:type="spellEnd"/>
     </w:p>
     <w:p>
       <w:pPr>
@@ -998,6 +1242,7 @@
           <w:rFonts w:ascii="Times New Roman" w:hAnsi="Times New Roman" w:cs="Times New Roman"/>
           <w:b/>
           <w:bCs/>
+          <w:noProof/>
           <w:sz w:val="28"/>
           <w:szCs w:val="28"/>
         </w:rPr>
@@ -1084,13 +1329,41 @@
         </w:rPr>
         <w:t>Д</w:t>
       </w:r>
-      <w:r>
-        <w:rPr>
-          <w:rFonts w:ascii="Times New Roman" w:hAnsi="Times New Roman" w:cs="Times New Roman"/>
-          <w:sz w:val="28"/>
-          <w:szCs w:val="28"/>
-        </w:rPr>
-        <w:t xml:space="preserve">іапазон для вимірування температури води </w:t>
+      <w:proofErr w:type="spellStart"/>
+      <w:r>
+        <w:rPr>
+          <w:rFonts w:ascii="Times New Roman" w:hAnsi="Times New Roman" w:cs="Times New Roman"/>
+          <w:sz w:val="28"/>
+          <w:szCs w:val="28"/>
+        </w:rPr>
+        <w:t>іапазон</w:t>
+      </w:r>
+      <w:proofErr w:type="spellEnd"/>
+      <w:r>
+        <w:rPr>
+          <w:rFonts w:ascii="Times New Roman" w:hAnsi="Times New Roman" w:cs="Times New Roman"/>
+          <w:sz w:val="28"/>
+          <w:szCs w:val="28"/>
+        </w:rPr>
+        <w:t xml:space="preserve"> для </w:t>
+      </w:r>
+      <w:proofErr w:type="spellStart"/>
+      <w:r>
+        <w:rPr>
+          <w:rFonts w:ascii="Times New Roman" w:hAnsi="Times New Roman" w:cs="Times New Roman"/>
+          <w:sz w:val="28"/>
+          <w:szCs w:val="28"/>
+        </w:rPr>
+        <w:t>вимірування</w:t>
+      </w:r>
+      <w:proofErr w:type="spellEnd"/>
+      <w:r>
+        <w:rPr>
+          <w:rFonts w:ascii="Times New Roman" w:hAnsi="Times New Roman" w:cs="Times New Roman"/>
+          <w:sz w:val="28"/>
+          <w:szCs w:val="28"/>
+        </w:rPr>
+        <w:t xml:space="preserve"> температури води </w:t>
       </w:r>
       <w:r>
         <w:rPr>
@@ -1120,6 +1393,7 @@
           <w:rFonts w:ascii="Times New Roman" w:hAnsi="Times New Roman" w:cs="Times New Roman"/>
           <w:b/>
           <w:bCs/>
+          <w:noProof/>
           <w:sz w:val="28"/>
           <w:szCs w:val="28"/>
           <w:lang w:val="ru-RU"/>
@@ -1179,7 +1453,67 @@
           <w:szCs w:val="28"/>
           <w:lang w:val="ru-RU"/>
         </w:rPr>
-        <w:t>Рис 7. Графік функцій приналежності (температура води)</w:t>
+        <w:t xml:space="preserve">Рис 7. </w:t>
+      </w:r>
+      <w:proofErr w:type="spellStart"/>
+      <w:r>
+        <w:rPr>
+          <w:rFonts w:ascii="Times New Roman" w:hAnsi="Times New Roman" w:cs="Times New Roman"/>
+          <w:sz w:val="28"/>
+          <w:szCs w:val="28"/>
+          <w:lang w:val="ru-RU"/>
+        </w:rPr>
+        <w:t>Графік</w:t>
+      </w:r>
+      <w:proofErr w:type="spellEnd"/>
+      <w:r>
+        <w:rPr>
+          <w:rFonts w:ascii="Times New Roman" w:hAnsi="Times New Roman" w:cs="Times New Roman"/>
+          <w:sz w:val="28"/>
+          <w:szCs w:val="28"/>
+          <w:lang w:val="ru-RU"/>
+        </w:rPr>
+        <w:t xml:space="preserve"> </w:t>
+      </w:r>
+      <w:proofErr w:type="spellStart"/>
+      <w:r>
+        <w:rPr>
+          <w:rFonts w:ascii="Times New Roman" w:hAnsi="Times New Roman" w:cs="Times New Roman"/>
+          <w:sz w:val="28"/>
+          <w:szCs w:val="28"/>
+          <w:lang w:val="ru-RU"/>
+        </w:rPr>
+        <w:t>функцій</w:t>
+      </w:r>
+      <w:proofErr w:type="spellEnd"/>
+      <w:r>
+        <w:rPr>
+          <w:rFonts w:ascii="Times New Roman" w:hAnsi="Times New Roman" w:cs="Times New Roman"/>
+          <w:sz w:val="28"/>
+          <w:szCs w:val="28"/>
+          <w:lang w:val="ru-RU"/>
+        </w:rPr>
+        <w:t xml:space="preserve"> </w:t>
+      </w:r>
+      <w:proofErr w:type="spellStart"/>
+      <w:r>
+        <w:rPr>
+          <w:rFonts w:ascii="Times New Roman" w:hAnsi="Times New Roman" w:cs="Times New Roman"/>
+          <w:sz w:val="28"/>
+          <w:szCs w:val="28"/>
+          <w:lang w:val="ru-RU"/>
+        </w:rPr>
+        <w:t>приналежності</w:t>
+      </w:r>
+      <w:proofErr w:type="spellEnd"/>
+      <w:r>
+        <w:rPr>
+          <w:rFonts w:ascii="Times New Roman" w:hAnsi="Times New Roman" w:cs="Times New Roman"/>
+          <w:sz w:val="28"/>
+          <w:szCs w:val="28"/>
+          <w:lang w:val="ru-RU"/>
+        </w:rPr>
+        <w:t xml:space="preserve"> (температура води)</w:t>
       </w:r>
     </w:p>
     <w:p>
@@ -1235,6 +1569,7 @@
       <w:r>
         <w:rPr>
           <w:rFonts w:ascii="Times New Roman" w:hAnsi="Times New Roman" w:cs="Times New Roman"/>
+          <w:noProof/>
           <w:sz w:val="28"/>
           <w:szCs w:val="28"/>
           <w:lang w:val="en-US"/>
@@ -1292,7 +1627,25 @@
           <w:sz w:val="28"/>
           <w:szCs w:val="28"/>
         </w:rPr>
-        <w:t>Рис 8. Графік функцій приналежності (напор)</w:t>
+        <w:t>Рис 8. Графік функцій приналежності (</w:t>
+      </w:r>
+      <w:proofErr w:type="spellStart"/>
+      <w:r>
+        <w:rPr>
+          <w:rFonts w:ascii="Times New Roman" w:hAnsi="Times New Roman" w:cs="Times New Roman"/>
+          <w:sz w:val="28"/>
+          <w:szCs w:val="28"/>
+        </w:rPr>
+        <w:t>напор</w:t>
+      </w:r>
+      <w:proofErr w:type="spellEnd"/>
+      <w:r>
+        <w:rPr>
+          <w:rFonts w:ascii="Times New Roman" w:hAnsi="Times New Roman" w:cs="Times New Roman"/>
+          <w:sz w:val="28"/>
+          <w:szCs w:val="28"/>
+        </w:rPr>
+        <w:t>)</w:t>
       </w:r>
     </w:p>
     <w:p>
@@ -1309,6 +1662,7 @@
       <w:r>
         <w:rPr>
           <w:rFonts w:ascii="Times New Roman" w:hAnsi="Times New Roman" w:cs="Times New Roman"/>
+          <w:noProof/>
           <w:sz w:val="28"/>
           <w:szCs w:val="28"/>
           <w:lang w:val="en-US"/>
@@ -1406,6 +1760,7 @@
       <w:r>
         <w:rPr>
           <w:rFonts w:ascii="Times New Roman" w:hAnsi="Times New Roman" w:cs="Times New Roman"/>
+          <w:noProof/>
           <w:sz w:val="28"/>
           <w:szCs w:val="28"/>
           <w:lang w:val="ru-RU"/>
@@ -1493,7 +1848,37 @@
           <w:szCs w:val="28"/>
           <w:lang w:val="ru-RU"/>
         </w:rPr>
-        <w:t>Холодна вода та слабий нап</w:t>
+        <w:t xml:space="preserve">Холодна вода та </w:t>
+      </w:r>
+      <w:proofErr w:type="spellStart"/>
+      <w:r>
+        <w:rPr>
+          <w:rFonts w:ascii="Times New Roman" w:hAnsi="Times New Roman" w:cs="Times New Roman"/>
+          <w:sz w:val="28"/>
+          <w:szCs w:val="28"/>
+          <w:lang w:val="ru-RU"/>
+        </w:rPr>
+        <w:t>слабий</w:t>
+      </w:r>
+      <w:proofErr w:type="spellEnd"/>
+      <w:r>
+        <w:rPr>
+          <w:rFonts w:ascii="Times New Roman" w:hAnsi="Times New Roman" w:cs="Times New Roman"/>
+          <w:sz w:val="28"/>
+          <w:szCs w:val="28"/>
+          <w:lang w:val="ru-RU"/>
+        </w:rPr>
+        <w:t xml:space="preserve"> </w:t>
+      </w:r>
+      <w:proofErr w:type="spellStart"/>
+      <w:r>
+        <w:rPr>
+          <w:rFonts w:ascii="Times New Roman" w:hAnsi="Times New Roman" w:cs="Times New Roman"/>
+          <w:sz w:val="28"/>
+          <w:szCs w:val="28"/>
+          <w:lang w:val="ru-RU"/>
+        </w:rPr>
+        <w:t>нап</w:t>
       </w:r>
       <w:r>
         <w:rPr>
@@ -1513,16 +1898,18 @@
         </w:rPr>
         <w:t>р</w:t>
       </w:r>
-    </w:p>
-    <w:p>
-      <w:pPr>
-        <w:spacing w:line="360" w:lineRule="auto"/>
-        <w:rPr>
-          <w:rFonts w:ascii="Times New Roman" w:hAnsi="Times New Roman" w:cs="Times New Roman"/>
-          <w:sz w:val="28"/>
-          <w:szCs w:val="28"/>
-        </w:rPr>
-      </w:pPr>
+      <w:proofErr w:type="spellEnd"/>
+    </w:p>
+    <w:p>
+      <w:pPr>
+        <w:spacing w:line="360" w:lineRule="auto"/>
+        <w:rPr>
+          <w:rFonts w:ascii="Times New Roman" w:hAnsi="Times New Roman" w:cs="Times New Roman"/>
+          <w:sz w:val="28"/>
+          <w:szCs w:val="28"/>
+        </w:rPr>
+      </w:pPr>
+      <w:proofErr w:type="spellStart"/>
       <w:r>
         <w:rPr>
           <w:rFonts w:ascii="Times New Roman" w:hAnsi="Times New Roman" w:cs="Times New Roman"/>
@@ -1532,23 +1919,27 @@
           <w:szCs w:val="28"/>
           <w:lang w:val="ru-RU"/>
         </w:rPr>
-        <w:t>Завдання 5.</w:t>
-      </w:r>
-      <w:r>
-        <w:rPr>
-          <w:rFonts w:ascii="Times New Roman" w:hAnsi="Times New Roman" w:cs="Times New Roman"/>
-          <w:sz w:val="28"/>
-          <w:szCs w:val="28"/>
-        </w:rPr>
-        <w:t xml:space="preserve"> </w:t>
-      </w:r>
-      <w:r>
-        <w:rPr>
-          <w:rFonts w:ascii="Times New Roman" w:hAnsi="Times New Roman" w:cs="Times New Roman"/>
-          <w:sz w:val="28"/>
-          <w:szCs w:val="28"/>
-        </w:rPr>
-        <w:t>Нечітка модель керування кондиціонером повітря в приміщенні</w:t>
+        <w:t>Завдання</w:t>
+      </w:r>
+      <w:proofErr w:type="spellEnd"/>
+      <w:r>
+        <w:rPr>
+          <w:rFonts w:ascii="Times New Roman" w:hAnsi="Times New Roman" w:cs="Times New Roman"/>
+          <w:b/>
+          <w:bCs/>
+          <w:sz w:val="28"/>
+          <w:szCs w:val="28"/>
+          <w:lang w:val="ru-RU"/>
+        </w:rPr>
+        <w:t xml:space="preserve"> 5.</w:t>
+      </w:r>
+      <w:r>
+        <w:rPr>
+          <w:rFonts w:ascii="Times New Roman" w:hAnsi="Times New Roman" w:cs="Times New Roman"/>
+          <w:sz w:val="28"/>
+          <w:szCs w:val="28"/>
+        </w:rPr>
+        <w:t xml:space="preserve"> Нечітка модель керування кондиціонером повітря в приміщенні</w:t>
       </w:r>
     </w:p>
     <w:p>
@@ -1628,6 +2019,7 @@
       <w:r>
         <w:rPr>
           <w:rFonts w:ascii="Times New Roman" w:hAnsi="Times New Roman" w:cs="Times New Roman"/>
+          <w:noProof/>
           <w:sz w:val="28"/>
           <w:szCs w:val="28"/>
           <w:lang w:val="ru-RU"/>
@@ -1687,27 +2079,178 @@
           <w:szCs w:val="28"/>
           <w:lang w:val="ru-RU"/>
         </w:rPr>
-        <w:t>Рис 11. Графік функцій приналежності (температура повітря)</w:t>
-      </w:r>
-    </w:p>
-    <w:p>
-      <w:pPr>
-        <w:spacing w:line="360" w:lineRule="auto"/>
-        <w:rPr>
-          <w:rFonts w:ascii="Times New Roman" w:hAnsi="Times New Roman" w:cs="Times New Roman"/>
-          <w:sz w:val="28"/>
-          <w:szCs w:val="28"/>
-          <w:lang w:val="ru-RU"/>
-        </w:rPr>
-      </w:pPr>
-      <w:r>
-        <w:rPr>
-          <w:rFonts w:ascii="Times New Roman" w:hAnsi="Times New Roman" w:cs="Times New Roman"/>
-          <w:sz w:val="28"/>
-          <w:szCs w:val="28"/>
-          <w:lang w:val="ru-RU"/>
-        </w:rPr>
-        <w:t xml:space="preserve">Діапазон для швидкості зміни температури: </w:t>
+        <w:t xml:space="preserve">Рис 11. </w:t>
+      </w:r>
+      <w:proofErr w:type="spellStart"/>
+      <w:r>
+        <w:rPr>
+          <w:rFonts w:ascii="Times New Roman" w:hAnsi="Times New Roman" w:cs="Times New Roman"/>
+          <w:sz w:val="28"/>
+          <w:szCs w:val="28"/>
+          <w:lang w:val="ru-RU"/>
+        </w:rPr>
+        <w:t>Графік</w:t>
+      </w:r>
+      <w:proofErr w:type="spellEnd"/>
+      <w:r>
+        <w:rPr>
+          <w:rFonts w:ascii="Times New Roman" w:hAnsi="Times New Roman" w:cs="Times New Roman"/>
+          <w:sz w:val="28"/>
+          <w:szCs w:val="28"/>
+          <w:lang w:val="ru-RU"/>
+        </w:rPr>
+        <w:t xml:space="preserve"> </w:t>
+      </w:r>
+      <w:proofErr w:type="spellStart"/>
+      <w:r>
+        <w:rPr>
+          <w:rFonts w:ascii="Times New Roman" w:hAnsi="Times New Roman" w:cs="Times New Roman"/>
+          <w:sz w:val="28"/>
+          <w:szCs w:val="28"/>
+          <w:lang w:val="ru-RU"/>
+        </w:rPr>
+        <w:t>функцій</w:t>
+      </w:r>
+      <w:proofErr w:type="spellEnd"/>
+      <w:r>
+        <w:rPr>
+          <w:rFonts w:ascii="Times New Roman" w:hAnsi="Times New Roman" w:cs="Times New Roman"/>
+          <w:sz w:val="28"/>
+          <w:szCs w:val="28"/>
+          <w:lang w:val="ru-RU"/>
+        </w:rPr>
+        <w:t xml:space="preserve"> </w:t>
+      </w:r>
+      <w:proofErr w:type="spellStart"/>
+      <w:r>
+        <w:rPr>
+          <w:rFonts w:ascii="Times New Roman" w:hAnsi="Times New Roman" w:cs="Times New Roman"/>
+          <w:sz w:val="28"/>
+          <w:szCs w:val="28"/>
+          <w:lang w:val="ru-RU"/>
+        </w:rPr>
+        <w:t>приналежності</w:t>
+      </w:r>
+      <w:proofErr w:type="spellEnd"/>
+      <w:r>
+        <w:rPr>
+          <w:rFonts w:ascii="Times New Roman" w:hAnsi="Times New Roman" w:cs="Times New Roman"/>
+          <w:sz w:val="28"/>
+          <w:szCs w:val="28"/>
+          <w:lang w:val="ru-RU"/>
+        </w:rPr>
+        <w:t xml:space="preserve"> (температура </w:t>
+      </w:r>
+      <w:proofErr w:type="spellStart"/>
+      <w:r>
+        <w:rPr>
+          <w:rFonts w:ascii="Times New Roman" w:hAnsi="Times New Roman" w:cs="Times New Roman"/>
+          <w:sz w:val="28"/>
+          <w:szCs w:val="28"/>
+          <w:lang w:val="ru-RU"/>
+        </w:rPr>
+        <w:t>повітря</w:t>
+      </w:r>
+      <w:proofErr w:type="spellEnd"/>
+      <w:r>
+        <w:rPr>
+          <w:rFonts w:ascii="Times New Roman" w:hAnsi="Times New Roman" w:cs="Times New Roman"/>
+          <w:sz w:val="28"/>
+          <w:szCs w:val="28"/>
+          <w:lang w:val="ru-RU"/>
+        </w:rPr>
+        <w:t>)</w:t>
+      </w:r>
+    </w:p>
+    <w:p>
+      <w:pPr>
+        <w:spacing w:line="360" w:lineRule="auto"/>
+        <w:rPr>
+          <w:rFonts w:ascii="Times New Roman" w:hAnsi="Times New Roman" w:cs="Times New Roman"/>
+          <w:sz w:val="28"/>
+          <w:szCs w:val="28"/>
+          <w:lang w:val="ru-RU"/>
+        </w:rPr>
+      </w:pPr>
+      <w:proofErr w:type="spellStart"/>
+      <w:r>
+        <w:rPr>
+          <w:rFonts w:ascii="Times New Roman" w:hAnsi="Times New Roman" w:cs="Times New Roman"/>
+          <w:sz w:val="28"/>
+          <w:szCs w:val="28"/>
+          <w:lang w:val="ru-RU"/>
+        </w:rPr>
+        <w:t>Діапазон</w:t>
+      </w:r>
+      <w:proofErr w:type="spellEnd"/>
+      <w:r>
+        <w:rPr>
+          <w:rFonts w:ascii="Times New Roman" w:hAnsi="Times New Roman" w:cs="Times New Roman"/>
+          <w:sz w:val="28"/>
+          <w:szCs w:val="28"/>
+          <w:lang w:val="ru-RU"/>
+        </w:rPr>
+        <w:t xml:space="preserve"> для </w:t>
+      </w:r>
+      <w:proofErr w:type="spellStart"/>
+      <w:r>
+        <w:rPr>
+          <w:rFonts w:ascii="Times New Roman" w:hAnsi="Times New Roman" w:cs="Times New Roman"/>
+          <w:sz w:val="28"/>
+          <w:szCs w:val="28"/>
+          <w:lang w:val="ru-RU"/>
+        </w:rPr>
+        <w:t>швидкості</w:t>
+      </w:r>
+      <w:proofErr w:type="spellEnd"/>
+      <w:r>
+        <w:rPr>
+          <w:rFonts w:ascii="Times New Roman" w:hAnsi="Times New Roman" w:cs="Times New Roman"/>
+          <w:sz w:val="28"/>
+          <w:szCs w:val="28"/>
+          <w:lang w:val="ru-RU"/>
+        </w:rPr>
+        <w:t xml:space="preserve"> </w:t>
+      </w:r>
+      <w:proofErr w:type="spellStart"/>
+      <w:r>
+        <w:rPr>
+          <w:rFonts w:ascii="Times New Roman" w:hAnsi="Times New Roman" w:cs="Times New Roman"/>
+          <w:sz w:val="28"/>
+          <w:szCs w:val="28"/>
+          <w:lang w:val="ru-RU"/>
+        </w:rPr>
+        <w:t>зміни</w:t>
+      </w:r>
+      <w:proofErr w:type="spellEnd"/>
+      <w:r>
+        <w:rPr>
+          <w:rFonts w:ascii="Times New Roman" w:hAnsi="Times New Roman" w:cs="Times New Roman"/>
+          <w:sz w:val="28"/>
+          <w:szCs w:val="28"/>
+          <w:lang w:val="ru-RU"/>
+        </w:rPr>
+        <w:t xml:space="preserve"> </w:t>
+      </w:r>
+      <w:proofErr w:type="spellStart"/>
+      <w:r>
+        <w:rPr>
+          <w:rFonts w:ascii="Times New Roman" w:hAnsi="Times New Roman" w:cs="Times New Roman"/>
+          <w:sz w:val="28"/>
+          <w:szCs w:val="28"/>
+          <w:lang w:val="ru-RU"/>
+        </w:rPr>
+        <w:t>температури</w:t>
+      </w:r>
+      <w:proofErr w:type="spellEnd"/>
+      <w:r>
+        <w:rPr>
+          <w:rFonts w:ascii="Times New Roman" w:hAnsi="Times New Roman" w:cs="Times New Roman"/>
+          <w:sz w:val="28"/>
+          <w:szCs w:val="28"/>
+          <w:lang w:val="ru-RU"/>
+        </w:rPr>
+        <w:t xml:space="preserve">: </w:t>
       </w:r>
       <w:r>
         <w:rPr>
@@ -1769,6 +2312,7 @@
       <w:r>
         <w:rPr>
           <w:rFonts w:ascii="Times New Roman" w:hAnsi="Times New Roman" w:cs="Times New Roman"/>
+          <w:noProof/>
           <w:sz w:val="28"/>
           <w:szCs w:val="28"/>
           <w:lang w:val="ru-RU"/>
@@ -1828,22 +2372,123 @@
           <w:szCs w:val="28"/>
           <w:lang w:val="ru-RU"/>
         </w:rPr>
-        <w:t>Рис 12. Графік функцій приналежності (зміна темплератури)</w:t>
-      </w:r>
-    </w:p>
-    <w:p>
-      <w:pPr>
-        <w:spacing w:line="360" w:lineRule="auto"/>
-        <w:rPr>
-          <w:rFonts w:ascii="Times New Roman" w:hAnsi="Times New Roman" w:cs="Times New Roman"/>
-          <w:sz w:val="28"/>
-          <w:szCs w:val="28"/>
-          <w:lang w:val="ru-RU"/>
-        </w:rPr>
-      </w:pPr>
-      <w:r>
-        <w:rPr>
-          <w:rFonts w:ascii="Times New Roman" w:hAnsi="Times New Roman" w:cs="Times New Roman"/>
+        <w:t xml:space="preserve">Рис 12. </w:t>
+      </w:r>
+      <w:proofErr w:type="spellStart"/>
+      <w:r>
+        <w:rPr>
+          <w:rFonts w:ascii="Times New Roman" w:hAnsi="Times New Roman" w:cs="Times New Roman"/>
+          <w:sz w:val="28"/>
+          <w:szCs w:val="28"/>
+          <w:lang w:val="ru-RU"/>
+        </w:rPr>
+        <w:t>Графік</w:t>
+      </w:r>
+      <w:proofErr w:type="spellEnd"/>
+      <w:r>
+        <w:rPr>
+          <w:rFonts w:ascii="Times New Roman" w:hAnsi="Times New Roman" w:cs="Times New Roman"/>
+          <w:sz w:val="28"/>
+          <w:szCs w:val="28"/>
+          <w:lang w:val="ru-RU"/>
+        </w:rPr>
+        <w:t xml:space="preserve"> </w:t>
+      </w:r>
+      <w:proofErr w:type="spellStart"/>
+      <w:r>
+        <w:rPr>
+          <w:rFonts w:ascii="Times New Roman" w:hAnsi="Times New Roman" w:cs="Times New Roman"/>
+          <w:sz w:val="28"/>
+          <w:szCs w:val="28"/>
+          <w:lang w:val="ru-RU"/>
+        </w:rPr>
+        <w:t>функцій</w:t>
+      </w:r>
+      <w:proofErr w:type="spellEnd"/>
+      <w:r>
+        <w:rPr>
+          <w:rFonts w:ascii="Times New Roman" w:hAnsi="Times New Roman" w:cs="Times New Roman"/>
+          <w:sz w:val="28"/>
+          <w:szCs w:val="28"/>
+          <w:lang w:val="ru-RU"/>
+        </w:rPr>
+        <w:t xml:space="preserve"> </w:t>
+      </w:r>
+      <w:proofErr w:type="spellStart"/>
+      <w:r>
+        <w:rPr>
+          <w:rFonts w:ascii="Times New Roman" w:hAnsi="Times New Roman" w:cs="Times New Roman"/>
+          <w:sz w:val="28"/>
+          <w:szCs w:val="28"/>
+          <w:lang w:val="ru-RU"/>
+        </w:rPr>
+        <w:t>приналежності</w:t>
+      </w:r>
+      <w:proofErr w:type="spellEnd"/>
+      <w:r>
+        <w:rPr>
+          <w:rFonts w:ascii="Times New Roman" w:hAnsi="Times New Roman" w:cs="Times New Roman"/>
+          <w:sz w:val="28"/>
+          <w:szCs w:val="28"/>
+          <w:lang w:val="ru-RU"/>
+        </w:rPr>
+        <w:t xml:space="preserve"> (</w:t>
+      </w:r>
+      <w:proofErr w:type="spellStart"/>
+      <w:r>
+        <w:rPr>
+          <w:rFonts w:ascii="Times New Roman" w:hAnsi="Times New Roman" w:cs="Times New Roman"/>
+          <w:sz w:val="28"/>
+          <w:szCs w:val="28"/>
+          <w:lang w:val="ru-RU"/>
+        </w:rPr>
+        <w:t>зміна</w:t>
+      </w:r>
+      <w:proofErr w:type="spellEnd"/>
+      <w:r>
+        <w:rPr>
+          <w:rFonts w:ascii="Times New Roman" w:hAnsi="Times New Roman" w:cs="Times New Roman"/>
+          <w:sz w:val="28"/>
+          <w:szCs w:val="28"/>
+          <w:lang w:val="ru-RU"/>
+        </w:rPr>
+        <w:t xml:space="preserve"> </w:t>
+      </w:r>
+      <w:proofErr w:type="spellStart"/>
+      <w:r>
+        <w:rPr>
+          <w:rFonts w:ascii="Times New Roman" w:hAnsi="Times New Roman" w:cs="Times New Roman"/>
+          <w:sz w:val="28"/>
+          <w:szCs w:val="28"/>
+          <w:lang w:val="ru-RU"/>
+        </w:rPr>
+        <w:t>темплератури</w:t>
+      </w:r>
+      <w:proofErr w:type="spellEnd"/>
+      <w:r>
+        <w:rPr>
+          <w:rFonts w:ascii="Times New Roman" w:hAnsi="Times New Roman" w:cs="Times New Roman"/>
+          <w:sz w:val="28"/>
+          <w:szCs w:val="28"/>
+          <w:lang w:val="ru-RU"/>
+        </w:rPr>
+        <w:t>)</w:t>
+      </w:r>
+    </w:p>
+    <w:p>
+      <w:pPr>
+        <w:spacing w:line="360" w:lineRule="auto"/>
+        <w:rPr>
+          <w:rFonts w:ascii="Times New Roman" w:hAnsi="Times New Roman" w:cs="Times New Roman"/>
+          <w:sz w:val="28"/>
+          <w:szCs w:val="28"/>
+          <w:lang w:val="ru-RU"/>
+        </w:rPr>
+      </w:pPr>
+      <w:r>
+        <w:rPr>
+          <w:rFonts w:ascii="Times New Roman" w:hAnsi="Times New Roman" w:cs="Times New Roman"/>
+          <w:noProof/>
           <w:sz w:val="28"/>
           <w:szCs w:val="28"/>
           <w:lang w:val="ru-RU"/>
@@ -1904,7 +2549,17 @@
           <w:szCs w:val="28"/>
           <w:lang w:val="ru-RU"/>
         </w:rPr>
-        <w:t>Рис 13. Резуль</w:t>
+        <w:t xml:space="preserve">Рис 13. </w:t>
+      </w:r>
+      <w:proofErr w:type="spellStart"/>
+      <w:r>
+        <w:rPr>
+          <w:rFonts w:ascii="Times New Roman" w:hAnsi="Times New Roman" w:cs="Times New Roman"/>
+          <w:sz w:val="28"/>
+          <w:szCs w:val="28"/>
+          <w:lang w:val="ru-RU"/>
+        </w:rPr>
+        <w:t>Резуль</w:t>
       </w:r>
       <w:r>
         <w:rPr>
@@ -1922,22 +2577,113 @@
           <w:szCs w:val="28"/>
           <w:lang w:val="ru-RU"/>
         </w:rPr>
-        <w:t>ти. Температура повітря в нормі, швидкість зміни = 0</w:t>
-      </w:r>
-    </w:p>
-    <w:p>
-      <w:pPr>
-        <w:spacing w:line="360" w:lineRule="auto"/>
-        <w:rPr>
-          <w:rFonts w:ascii="Times New Roman" w:hAnsi="Times New Roman" w:cs="Times New Roman"/>
-          <w:sz w:val="28"/>
-          <w:szCs w:val="28"/>
-          <w:lang w:val="ru-RU"/>
-        </w:rPr>
-      </w:pPr>
-      <w:r>
-        <w:rPr>
-          <w:rFonts w:ascii="Times New Roman" w:hAnsi="Times New Roman" w:cs="Times New Roman"/>
+        <w:t>ти</w:t>
+      </w:r>
+      <w:proofErr w:type="spellEnd"/>
+      <w:r>
+        <w:rPr>
+          <w:rFonts w:ascii="Times New Roman" w:hAnsi="Times New Roman" w:cs="Times New Roman"/>
+          <w:sz w:val="28"/>
+          <w:szCs w:val="28"/>
+          <w:lang w:val="ru-RU"/>
+        </w:rPr>
+        <w:t xml:space="preserve">. Температура </w:t>
+      </w:r>
+      <w:proofErr w:type="spellStart"/>
+      <w:r>
+        <w:rPr>
+          <w:rFonts w:ascii="Times New Roman" w:hAnsi="Times New Roman" w:cs="Times New Roman"/>
+          <w:sz w:val="28"/>
+          <w:szCs w:val="28"/>
+          <w:lang w:val="ru-RU"/>
+        </w:rPr>
+        <w:t>повітря</w:t>
+      </w:r>
+      <w:proofErr w:type="spellEnd"/>
+      <w:r>
+        <w:rPr>
+          <w:rFonts w:ascii="Times New Roman" w:hAnsi="Times New Roman" w:cs="Times New Roman"/>
+          <w:sz w:val="28"/>
+          <w:szCs w:val="28"/>
+          <w:lang w:val="ru-RU"/>
+        </w:rPr>
+        <w:t xml:space="preserve"> в </w:t>
+      </w:r>
+      <w:proofErr w:type="spellStart"/>
+      <w:r>
+        <w:rPr>
+          <w:rFonts w:ascii="Times New Roman" w:hAnsi="Times New Roman" w:cs="Times New Roman"/>
+          <w:sz w:val="28"/>
+          <w:szCs w:val="28"/>
+          <w:lang w:val="ru-RU"/>
+        </w:rPr>
+        <w:t>нормі</w:t>
+      </w:r>
+      <w:proofErr w:type="spellEnd"/>
+      <w:r>
+        <w:rPr>
+          <w:rFonts w:ascii="Times New Roman" w:hAnsi="Times New Roman" w:cs="Times New Roman"/>
+          <w:sz w:val="28"/>
+          <w:szCs w:val="28"/>
+          <w:lang w:val="ru-RU"/>
+        </w:rPr>
+        <w:t xml:space="preserve">, </w:t>
+      </w:r>
+      <w:proofErr w:type="spellStart"/>
+      <w:r>
+        <w:rPr>
+          <w:rFonts w:ascii="Times New Roman" w:hAnsi="Times New Roman" w:cs="Times New Roman"/>
+          <w:sz w:val="28"/>
+          <w:szCs w:val="28"/>
+          <w:lang w:val="ru-RU"/>
+        </w:rPr>
+        <w:t>швидкість</w:t>
+      </w:r>
+      <w:proofErr w:type="spellEnd"/>
+      <w:r>
+        <w:rPr>
+          <w:rFonts w:ascii="Times New Roman" w:hAnsi="Times New Roman" w:cs="Times New Roman"/>
+          <w:sz w:val="28"/>
+          <w:szCs w:val="28"/>
+          <w:lang w:val="ru-RU"/>
+        </w:rPr>
+        <w:t xml:space="preserve"> </w:t>
+      </w:r>
+      <w:proofErr w:type="spellStart"/>
+      <w:r>
+        <w:rPr>
+          <w:rFonts w:ascii="Times New Roman" w:hAnsi="Times New Roman" w:cs="Times New Roman"/>
+          <w:sz w:val="28"/>
+          <w:szCs w:val="28"/>
+          <w:lang w:val="ru-RU"/>
+        </w:rPr>
+        <w:t>зміни</w:t>
+      </w:r>
+      <w:proofErr w:type="spellEnd"/>
+      <w:r>
+        <w:rPr>
+          <w:rFonts w:ascii="Times New Roman" w:hAnsi="Times New Roman" w:cs="Times New Roman"/>
+          <w:sz w:val="28"/>
+          <w:szCs w:val="28"/>
+          <w:lang w:val="ru-RU"/>
+        </w:rPr>
+        <w:t xml:space="preserve"> = 0</w:t>
+      </w:r>
+    </w:p>
+    <w:p>
+      <w:pPr>
+        <w:spacing w:line="360" w:lineRule="auto"/>
+        <w:rPr>
+          <w:rFonts w:ascii="Times New Roman" w:hAnsi="Times New Roman" w:cs="Times New Roman"/>
+          <w:sz w:val="28"/>
+          <w:szCs w:val="28"/>
+          <w:lang w:val="ru-RU"/>
+        </w:rPr>
+      </w:pPr>
+      <w:r>
+        <w:rPr>
+          <w:rFonts w:ascii="Times New Roman" w:hAnsi="Times New Roman" w:cs="Times New Roman"/>
+          <w:noProof/>
           <w:sz w:val="28"/>
           <w:szCs w:val="28"/>
           <w:lang w:val="ru-RU"/>
@@ -1997,8 +2743,99 @@
           <w:szCs w:val="28"/>
           <w:lang w:val="ru-RU"/>
         </w:rPr>
-        <w:t>Рис 14. Результати. Температура повітря – жарко, швидкість зміни - додатнє</w:t>
-      </w:r>
+        <w:t xml:space="preserve">Рис 14. </w:t>
+      </w:r>
+      <w:proofErr w:type="spellStart"/>
+      <w:r>
+        <w:rPr>
+          <w:rFonts w:ascii="Times New Roman" w:hAnsi="Times New Roman" w:cs="Times New Roman"/>
+          <w:sz w:val="28"/>
+          <w:szCs w:val="28"/>
+          <w:lang w:val="ru-RU"/>
+        </w:rPr>
+        <w:t>Результати</w:t>
+      </w:r>
+      <w:proofErr w:type="spellEnd"/>
+      <w:r>
+        <w:rPr>
+          <w:rFonts w:ascii="Times New Roman" w:hAnsi="Times New Roman" w:cs="Times New Roman"/>
+          <w:sz w:val="28"/>
+          <w:szCs w:val="28"/>
+          <w:lang w:val="ru-RU"/>
+        </w:rPr>
+        <w:t xml:space="preserve">. Температура </w:t>
+      </w:r>
+      <w:proofErr w:type="spellStart"/>
+      <w:r>
+        <w:rPr>
+          <w:rFonts w:ascii="Times New Roman" w:hAnsi="Times New Roman" w:cs="Times New Roman"/>
+          <w:sz w:val="28"/>
+          <w:szCs w:val="28"/>
+          <w:lang w:val="ru-RU"/>
+        </w:rPr>
+        <w:t>повітря</w:t>
+      </w:r>
+      <w:proofErr w:type="spellEnd"/>
+      <w:r>
+        <w:rPr>
+          <w:rFonts w:ascii="Times New Roman" w:hAnsi="Times New Roman" w:cs="Times New Roman"/>
+          <w:sz w:val="28"/>
+          <w:szCs w:val="28"/>
+          <w:lang w:val="ru-RU"/>
+        </w:rPr>
+        <w:t xml:space="preserve"> – жарко, </w:t>
+      </w:r>
+      <w:proofErr w:type="spellStart"/>
+      <w:r>
+        <w:rPr>
+          <w:rFonts w:ascii="Times New Roman" w:hAnsi="Times New Roman" w:cs="Times New Roman"/>
+          <w:sz w:val="28"/>
+          <w:szCs w:val="28"/>
+          <w:lang w:val="ru-RU"/>
+        </w:rPr>
+        <w:t>швидкість</w:t>
+      </w:r>
+      <w:proofErr w:type="spellEnd"/>
+      <w:r>
+        <w:rPr>
+          <w:rFonts w:ascii="Times New Roman" w:hAnsi="Times New Roman" w:cs="Times New Roman"/>
+          <w:sz w:val="28"/>
+          <w:szCs w:val="28"/>
+          <w:lang w:val="ru-RU"/>
+        </w:rPr>
+        <w:t xml:space="preserve"> </w:t>
+      </w:r>
+      <w:proofErr w:type="spellStart"/>
+      <w:r>
+        <w:rPr>
+          <w:rFonts w:ascii="Times New Roman" w:hAnsi="Times New Roman" w:cs="Times New Roman"/>
+          <w:sz w:val="28"/>
+          <w:szCs w:val="28"/>
+          <w:lang w:val="ru-RU"/>
+        </w:rPr>
+        <w:t>зміни</w:t>
+      </w:r>
+      <w:proofErr w:type="spellEnd"/>
+      <w:r>
+        <w:rPr>
+          <w:rFonts w:ascii="Times New Roman" w:hAnsi="Times New Roman" w:cs="Times New Roman"/>
+          <w:sz w:val="28"/>
+          <w:szCs w:val="28"/>
+          <w:lang w:val="ru-RU"/>
+        </w:rPr>
+        <w:t xml:space="preserve"> - </w:t>
+      </w:r>
+      <w:proofErr w:type="spellStart"/>
+      <w:r>
+        <w:rPr>
+          <w:rFonts w:ascii="Times New Roman" w:hAnsi="Times New Roman" w:cs="Times New Roman"/>
+          <w:sz w:val="28"/>
+          <w:szCs w:val="28"/>
+          <w:lang w:val="ru-RU"/>
+        </w:rPr>
+        <w:t>додатнє</w:t>
+      </w:r>
+      <w:proofErr w:type="spellEnd"/>
     </w:p>
     <w:p>
       <w:pPr>
@@ -2014,6 +2851,7 @@
       <w:r>
         <w:rPr>
           <w:rFonts w:ascii="Times New Roman" w:hAnsi="Times New Roman" w:cs="Times New Roman"/>
+          <w:noProof/>
           <w:sz w:val="28"/>
           <w:szCs w:val="28"/>
           <w:lang w:val="ru-RU"/>
@@ -2073,7 +2911,47 @@
           <w:szCs w:val="28"/>
           <w:lang w:val="ru-RU"/>
         </w:rPr>
-        <w:t>Рис 15. Функції приналежності (режим)</w:t>
+        <w:t xml:space="preserve">Рис 15. </w:t>
+      </w:r>
+      <w:proofErr w:type="spellStart"/>
+      <w:r>
+        <w:rPr>
+          <w:rFonts w:ascii="Times New Roman" w:hAnsi="Times New Roman" w:cs="Times New Roman"/>
+          <w:sz w:val="28"/>
+          <w:szCs w:val="28"/>
+          <w:lang w:val="ru-RU"/>
+        </w:rPr>
+        <w:t>Функції</w:t>
+      </w:r>
+      <w:proofErr w:type="spellEnd"/>
+      <w:r>
+        <w:rPr>
+          <w:rFonts w:ascii="Times New Roman" w:hAnsi="Times New Roman" w:cs="Times New Roman"/>
+          <w:sz w:val="28"/>
+          <w:szCs w:val="28"/>
+          <w:lang w:val="ru-RU"/>
+        </w:rPr>
+        <w:t xml:space="preserve"> </w:t>
+      </w:r>
+      <w:proofErr w:type="spellStart"/>
+      <w:r>
+        <w:rPr>
+          <w:rFonts w:ascii="Times New Roman" w:hAnsi="Times New Roman" w:cs="Times New Roman"/>
+          <w:sz w:val="28"/>
+          <w:szCs w:val="28"/>
+          <w:lang w:val="ru-RU"/>
+        </w:rPr>
+        <w:t>приналежності</w:t>
+      </w:r>
+      <w:proofErr w:type="spellEnd"/>
+      <w:r>
+        <w:rPr>
+          <w:rFonts w:ascii="Times New Roman" w:hAnsi="Times New Roman" w:cs="Times New Roman"/>
+          <w:sz w:val="28"/>
+          <w:szCs w:val="28"/>
+          <w:lang w:val="ru-RU"/>
+        </w:rPr>
+        <w:t xml:space="preserve"> (режим)</w:t>
       </w:r>
     </w:p>
     <w:p>
@@ -2090,6 +2968,7 @@
       <w:r>
         <w:rPr>
           <w:rFonts w:ascii="Times New Roman" w:hAnsi="Times New Roman" w:cs="Times New Roman"/>
+          <w:noProof/>
           <w:sz w:val="28"/>
           <w:szCs w:val="28"/>
           <w:lang w:val="ru-RU"/>
@@ -2150,18 +3029,104 @@
           <w:szCs w:val="28"/>
           <w:lang w:val="ru-RU"/>
         </w:rPr>
-        <w:t>Рис 16. Функції приналежності (кут повороту)</w:t>
-      </w:r>
-    </w:p>
-    <w:p>
-      <w:pPr>
-        <w:spacing w:line="360" w:lineRule="auto"/>
-        <w:rPr>
-          <w:rFonts w:ascii="Times New Roman" w:hAnsi="Times New Roman" w:cs="Times New Roman"/>
-          <w:sz w:val="28"/>
-          <w:szCs w:val="28"/>
-        </w:rPr>
-      </w:pPr>
+        <w:t xml:space="preserve">Рис 16. </w:t>
+      </w:r>
+      <w:proofErr w:type="spellStart"/>
+      <w:r>
+        <w:rPr>
+          <w:rFonts w:ascii="Times New Roman" w:hAnsi="Times New Roman" w:cs="Times New Roman"/>
+          <w:sz w:val="28"/>
+          <w:szCs w:val="28"/>
+          <w:lang w:val="ru-RU"/>
+        </w:rPr>
+        <w:t>Функції</w:t>
+      </w:r>
+      <w:proofErr w:type="spellEnd"/>
+      <w:r>
+        <w:rPr>
+          <w:rFonts w:ascii="Times New Roman" w:hAnsi="Times New Roman" w:cs="Times New Roman"/>
+          <w:sz w:val="28"/>
+          <w:szCs w:val="28"/>
+          <w:lang w:val="ru-RU"/>
+        </w:rPr>
+        <w:t xml:space="preserve"> </w:t>
+      </w:r>
+      <w:proofErr w:type="spellStart"/>
+      <w:r>
+        <w:rPr>
+          <w:rFonts w:ascii="Times New Roman" w:hAnsi="Times New Roman" w:cs="Times New Roman"/>
+          <w:sz w:val="28"/>
+          <w:szCs w:val="28"/>
+          <w:lang w:val="ru-RU"/>
+        </w:rPr>
+        <w:t>приналежності</w:t>
+      </w:r>
+      <w:proofErr w:type="spellEnd"/>
+      <w:r>
+        <w:rPr>
+          <w:rFonts w:ascii="Times New Roman" w:hAnsi="Times New Roman" w:cs="Times New Roman"/>
+          <w:sz w:val="28"/>
+          <w:szCs w:val="28"/>
+          <w:lang w:val="ru-RU"/>
+        </w:rPr>
+        <w:t xml:space="preserve"> (кут повороту)</w:t>
+      </w:r>
+    </w:p>
+    <w:p>
+      <w:pPr>
+        <w:spacing w:line="360" w:lineRule="auto"/>
+        <w:rPr>
+          <w:rFonts w:ascii="Times New Roman" w:hAnsi="Times New Roman" w:cs="Times New Roman"/>
+          <w:color w:val="0563C1" w:themeColor="hyperlink"/>
+          <w:sz w:val="28"/>
+          <w:szCs w:val="28"/>
+          <w:u w:val="single"/>
+          <w:lang w:val="en-US"/>
+        </w:rPr>
+      </w:pPr>
+      <w:proofErr w:type="spellStart"/>
+      <w:r>
+        <w:rPr>
+          <w:rFonts w:ascii="Times New Roman" w:hAnsi="Times New Roman" w:cs="Times New Roman"/>
+          <w:sz w:val="28"/>
+          <w:szCs w:val="28"/>
+          <w:lang w:val="en-US"/>
+        </w:rPr>
+        <w:t>Github</w:t>
+      </w:r>
+      <w:proofErr w:type="spellEnd"/>
+      <w:r>
+        <w:rPr>
+          <w:rFonts w:ascii="Times New Roman" w:hAnsi="Times New Roman" w:cs="Times New Roman"/>
+          <w:sz w:val="28"/>
+          <w:szCs w:val="28"/>
+          <w:lang w:val="ru-RU"/>
+        </w:rPr>
+        <w:t xml:space="preserve">: </w:t>
+      </w:r>
+      <w:hyperlink r:id="rId22" w:history="1">
+        <w:r>
+          <w:rPr>
+            <w:rStyle w:val="a5"/>
+            <w:rFonts w:ascii="Times New Roman" w:hAnsi="Times New Roman" w:cs="Times New Roman"/>
+            <w:sz w:val="28"/>
+            <w:szCs w:val="28"/>
+            <w:lang w:val="en-US"/>
+          </w:rPr>
+          <w:t>link</w:t>
+        </w:r>
+      </w:hyperlink>
+    </w:p>
+    <w:p>
+      <w:pPr>
+        <w:spacing w:line="360" w:lineRule="auto"/>
+        <w:rPr>
+          <w:rFonts w:ascii="Times New Roman" w:hAnsi="Times New Roman" w:cs="Times New Roman"/>
+          <w:sz w:val="28"/>
+          <w:szCs w:val="28"/>
+        </w:rPr>
+      </w:pPr>
+      <w:proofErr w:type="spellStart"/>
       <w:r>
         <w:rPr>
           <w:rFonts w:ascii="Times New Roman" w:hAnsi="Times New Roman" w:cs="Times New Roman"/>
@@ -2171,14 +3136,26 @@
           <w:szCs w:val="28"/>
           <w:lang w:val="ru-RU"/>
         </w:rPr>
-        <w:t>Висновок:</w:t>
-      </w:r>
-      <w:r>
-        <w:rPr>
-          <w:rFonts w:ascii="Times New Roman" w:hAnsi="Times New Roman" w:cs="Times New Roman"/>
-          <w:sz w:val="28"/>
-          <w:szCs w:val="28"/>
-          <w:lang w:val="ru-RU"/>
+        <w:t>Висновок</w:t>
+      </w:r>
+      <w:proofErr w:type="spellEnd"/>
+      <w:r>
+        <w:rPr>
+          <w:rFonts w:ascii="Times New Roman" w:hAnsi="Times New Roman" w:cs="Times New Roman"/>
+          <w:b/>
+          <w:bCs/>
+          <w:sz w:val="28"/>
+          <w:szCs w:val="28"/>
+          <w:lang w:val="en-US"/>
+        </w:rPr>
+        <w:t>:</w:t>
+      </w:r>
+      <w:r>
+        <w:rPr>
+          <w:rFonts w:ascii="Times New Roman" w:hAnsi="Times New Roman" w:cs="Times New Roman"/>
+          <w:sz w:val="28"/>
+          <w:szCs w:val="28"/>
+          <w:lang w:val="en-US"/>
         </w:rPr>
         <w:t xml:space="preserve"> </w:t>
       </w:r>
@@ -2189,59 +3166,130 @@
           <w:szCs w:val="28"/>
           <w:lang w:val="ru-RU"/>
         </w:rPr>
-        <w:t xml:space="preserve">на даній лабораторній роботі я </w:t>
-      </w:r>
-      <w:r>
-        <w:rPr>
-          <w:rFonts w:ascii="Times New Roman" w:hAnsi="Times New Roman" w:cs="Times New Roman"/>
-          <w:sz w:val="28"/>
-          <w:szCs w:val="28"/>
-        </w:rPr>
-        <w:t>досліди</w:t>
-      </w:r>
-      <w:r>
-        <w:rPr>
-          <w:rFonts w:ascii="Times New Roman" w:hAnsi="Times New Roman" w:cs="Times New Roman"/>
-          <w:sz w:val="28"/>
-          <w:szCs w:val="28"/>
-        </w:rPr>
-        <w:t>в</w:t>
-      </w:r>
-      <w:r>
-        <w:rPr>
-          <w:rFonts w:ascii="Times New Roman" w:hAnsi="Times New Roman" w:cs="Times New Roman"/>
-          <w:sz w:val="28"/>
-          <w:szCs w:val="28"/>
-        </w:rPr>
-        <w:t xml:space="preserve"> можливості ППП MATLAB щодо проектування систем керування на основі алгоритмів нечіткого виводу</w:t>
-      </w:r>
-      <w:r>
-        <w:rPr>
-          <w:rFonts w:ascii="Times New Roman" w:hAnsi="Times New Roman" w:cs="Times New Roman"/>
-          <w:sz w:val="28"/>
-          <w:szCs w:val="28"/>
-          <w:lang w:val="ru-RU"/>
-        </w:rPr>
-        <w:t>,</w:t>
-      </w:r>
-      <w:r>
-        <w:rPr>
-          <w:rFonts w:ascii="Times New Roman" w:hAnsi="Times New Roman" w:cs="Times New Roman"/>
-          <w:sz w:val="28"/>
-          <w:szCs w:val="28"/>
-          <w:lang w:val="ru-RU"/>
-        </w:rPr>
-        <w:t xml:space="preserve"> а</w:t>
-      </w:r>
-      <w:r>
-        <w:rPr>
-          <w:rFonts w:ascii="Times New Roman" w:hAnsi="Times New Roman" w:cs="Times New Roman"/>
-          <w:sz w:val="28"/>
-          <w:szCs w:val="28"/>
-          <w:lang w:val="ru-RU"/>
+        <w:t>на</w:t>
+      </w:r>
+      <w:r>
+        <w:rPr>
+          <w:rFonts w:ascii="Times New Roman" w:hAnsi="Times New Roman" w:cs="Times New Roman"/>
+          <w:sz w:val="28"/>
+          <w:szCs w:val="28"/>
+          <w:lang w:val="en-US"/>
         </w:rPr>
         <w:t xml:space="preserve"> </w:t>
       </w:r>
+      <w:proofErr w:type="spellStart"/>
+      <w:r>
+        <w:rPr>
+          <w:rFonts w:ascii="Times New Roman" w:hAnsi="Times New Roman" w:cs="Times New Roman"/>
+          <w:sz w:val="28"/>
+          <w:szCs w:val="28"/>
+          <w:lang w:val="ru-RU"/>
+        </w:rPr>
+        <w:t>даній</w:t>
+      </w:r>
+      <w:proofErr w:type="spellEnd"/>
+      <w:r>
+        <w:rPr>
+          <w:rFonts w:ascii="Times New Roman" w:hAnsi="Times New Roman" w:cs="Times New Roman"/>
+          <w:sz w:val="28"/>
+          <w:szCs w:val="28"/>
+          <w:lang w:val="en-US"/>
+        </w:rPr>
+        <w:t xml:space="preserve"> </w:t>
+      </w:r>
+      <w:proofErr w:type="spellStart"/>
+      <w:r>
+        <w:rPr>
+          <w:rFonts w:ascii="Times New Roman" w:hAnsi="Times New Roman" w:cs="Times New Roman"/>
+          <w:sz w:val="28"/>
+          <w:szCs w:val="28"/>
+          <w:lang w:val="ru-RU"/>
+        </w:rPr>
+        <w:t>лабораторній</w:t>
+      </w:r>
+      <w:proofErr w:type="spellEnd"/>
+      <w:r>
+        <w:rPr>
+          <w:rFonts w:ascii="Times New Roman" w:hAnsi="Times New Roman" w:cs="Times New Roman"/>
+          <w:sz w:val="28"/>
+          <w:szCs w:val="28"/>
+          <w:lang w:val="en-US"/>
+        </w:rPr>
+        <w:t xml:space="preserve"> </w:t>
+      </w:r>
+      <w:proofErr w:type="spellStart"/>
+      <w:r>
+        <w:rPr>
+          <w:rFonts w:ascii="Times New Roman" w:hAnsi="Times New Roman" w:cs="Times New Roman"/>
+          <w:sz w:val="28"/>
+          <w:szCs w:val="28"/>
+          <w:lang w:val="ru-RU"/>
+        </w:rPr>
+        <w:t>роботі</w:t>
+      </w:r>
+      <w:proofErr w:type="spellEnd"/>
+      <w:r>
+        <w:rPr>
+          <w:rFonts w:ascii="Times New Roman" w:hAnsi="Times New Roman" w:cs="Times New Roman"/>
+          <w:sz w:val="28"/>
+          <w:szCs w:val="28"/>
+          <w:lang w:val="en-US"/>
+        </w:rPr>
+        <w:t xml:space="preserve"> </w:t>
+      </w:r>
+      <w:r>
+        <w:rPr>
+          <w:rFonts w:ascii="Times New Roman" w:hAnsi="Times New Roman" w:cs="Times New Roman"/>
+          <w:sz w:val="28"/>
+          <w:szCs w:val="28"/>
+          <w:lang w:val="ru-RU"/>
+        </w:rPr>
+        <w:t>я</w:t>
+      </w:r>
+      <w:r>
+        <w:rPr>
+          <w:rFonts w:ascii="Times New Roman" w:hAnsi="Times New Roman" w:cs="Times New Roman"/>
+          <w:sz w:val="28"/>
+          <w:szCs w:val="28"/>
+          <w:lang w:val="en-US"/>
+        </w:rPr>
+        <w:t xml:space="preserve"> </w:t>
+      </w:r>
+      <w:r>
+        <w:rPr>
+          <w:rFonts w:ascii="Times New Roman" w:hAnsi="Times New Roman" w:cs="Times New Roman"/>
+          <w:sz w:val="28"/>
+          <w:szCs w:val="28"/>
+        </w:rPr>
+        <w:t>дослідив можливості ППП MATLAB щодо проектування систем керування на основі алгоритмів нечіткого виводу</w:t>
+      </w:r>
+      <w:r>
+        <w:rPr>
+          <w:rFonts w:ascii="Times New Roman" w:hAnsi="Times New Roman" w:cs="Times New Roman"/>
+          <w:sz w:val="28"/>
+          <w:szCs w:val="28"/>
+          <w:lang w:val="en-US"/>
+        </w:rPr>
+        <w:t xml:space="preserve">, </w:t>
+      </w:r>
+      <w:r>
+        <w:rPr>
+          <w:rFonts w:ascii="Times New Roman" w:hAnsi="Times New Roman" w:cs="Times New Roman"/>
+          <w:sz w:val="28"/>
+          <w:szCs w:val="28"/>
+          <w:lang w:val="ru-RU"/>
+        </w:rPr>
+        <w:t>а</w:t>
+      </w:r>
+      <w:r>
+        <w:rPr>
+          <w:rFonts w:ascii="Times New Roman" w:hAnsi="Times New Roman" w:cs="Times New Roman"/>
+          <w:sz w:val="28"/>
+          <w:szCs w:val="28"/>
+          <w:lang w:val="en-US"/>
+        </w:rPr>
+        <w:t xml:space="preserve"> </w:t>
+      </w:r>
       <w:r>
         <w:rPr>
           <w:rFonts w:ascii="Times New Roman" w:hAnsi="Times New Roman" w:cs="Times New Roman"/>
@@ -2264,7 +3312,7 @@
           <w:rFonts w:ascii="Times New Roman" w:hAnsi="Times New Roman" w:cs="Times New Roman"/>
           <w:sz w:val="28"/>
           <w:szCs w:val="28"/>
-          <w:lang w:val="ru-RU"/>
+          <w:lang w:val="en-US"/>
         </w:rPr>
         <w:t xml:space="preserve"> / </w:t>
       </w:r>
@@ -2282,10 +3330,11 @@
           <w:rFonts w:ascii="Times New Roman" w:hAnsi="Times New Roman" w:cs="Times New Roman"/>
           <w:sz w:val="28"/>
           <w:szCs w:val="28"/>
-          <w:lang w:val="ru-RU"/>
+          <w:lang w:val="en-US"/>
         </w:rPr>
         <w:t xml:space="preserve"> / </w:t>
       </w:r>
+      <w:proofErr w:type="spellStart"/>
       <w:r>
         <w:rPr>
           <w:rFonts w:ascii="Times New Roman" w:hAnsi="Times New Roman" w:cs="Times New Roman"/>
@@ -2295,12 +3344,13 @@
         </w:rPr>
         <w:t>xor</w:t>
       </w:r>
-      <w:r>
-        <w:rPr>
-          <w:rFonts w:ascii="Times New Roman" w:hAnsi="Times New Roman" w:cs="Times New Roman"/>
-          <w:sz w:val="28"/>
-          <w:szCs w:val="28"/>
-          <w:lang w:val="ru-RU"/>
+      <w:proofErr w:type="spellEnd"/>
+      <w:r>
+        <w:rPr>
+          <w:rFonts w:ascii="Times New Roman" w:hAnsi="Times New Roman" w:cs="Times New Roman"/>
+          <w:sz w:val="28"/>
+          <w:szCs w:val="28"/>
+          <w:lang w:val="en-US"/>
         </w:rPr>
         <w:t xml:space="preserve"> </w:t>
       </w:r>
@@ -2311,7 +3361,76 @@
           <w:szCs w:val="28"/>
           <w:lang w:val="ru-RU"/>
         </w:rPr>
-        <w:t xml:space="preserve">за допомогою мови програмування </w:t>
+        <w:t>за</w:t>
+      </w:r>
+      <w:r>
+        <w:rPr>
+          <w:rFonts w:ascii="Times New Roman" w:hAnsi="Times New Roman" w:cs="Times New Roman"/>
+          <w:sz w:val="28"/>
+          <w:szCs w:val="28"/>
+          <w:lang w:val="en-US"/>
+        </w:rPr>
+        <w:t xml:space="preserve"> </w:t>
+      </w:r>
+      <w:proofErr w:type="spellStart"/>
+      <w:r>
+        <w:rPr>
+          <w:rFonts w:ascii="Times New Roman" w:hAnsi="Times New Roman" w:cs="Times New Roman"/>
+          <w:sz w:val="28"/>
+          <w:szCs w:val="28"/>
+          <w:lang w:val="ru-RU"/>
+        </w:rPr>
+        <w:t>допомогою</w:t>
+      </w:r>
+      <w:proofErr w:type="spellEnd"/>
+      <w:r>
+        <w:rPr>
+          <w:rFonts w:ascii="Times New Roman" w:hAnsi="Times New Roman" w:cs="Times New Roman"/>
+          <w:sz w:val="28"/>
+          <w:szCs w:val="28"/>
+          <w:lang w:val="en-US"/>
+        </w:rPr>
+        <w:t xml:space="preserve"> </w:t>
+      </w:r>
+      <w:proofErr w:type="spellStart"/>
+      <w:r>
+        <w:rPr>
+          <w:rFonts w:ascii="Times New Roman" w:hAnsi="Times New Roman" w:cs="Times New Roman"/>
+          <w:sz w:val="28"/>
+          <w:szCs w:val="28"/>
+          <w:lang w:val="ru-RU"/>
+        </w:rPr>
+        <w:t>мови</w:t>
+      </w:r>
+      <w:proofErr w:type="spellEnd"/>
+      <w:r>
+        <w:rPr>
+          <w:rFonts w:ascii="Times New Roman" w:hAnsi="Times New Roman" w:cs="Times New Roman"/>
+          <w:sz w:val="28"/>
+          <w:szCs w:val="28"/>
+          <w:lang w:val="en-US"/>
+        </w:rPr>
+        <w:t xml:space="preserve"> </w:t>
+      </w:r>
+      <w:proofErr w:type="spellStart"/>
+      <w:r>
+        <w:rPr>
+          <w:rFonts w:ascii="Times New Roman" w:hAnsi="Times New Roman" w:cs="Times New Roman"/>
+          <w:sz w:val="28"/>
+          <w:szCs w:val="28"/>
+          <w:lang w:val="ru-RU"/>
+        </w:rPr>
+        <w:t>програмування</w:t>
+      </w:r>
+      <w:proofErr w:type="spellEnd"/>
+      <w:r>
+        <w:rPr>
+          <w:rFonts w:ascii="Times New Roman" w:hAnsi="Times New Roman" w:cs="Times New Roman"/>
+          <w:sz w:val="28"/>
+          <w:szCs w:val="28"/>
+          <w:lang w:val="en-US"/>
+        </w:rPr>
+        <w:t xml:space="preserve"> </w:t>
       </w:r>
       <w:r>
         <w:rPr>

</xml_diff>